<commit_message>
added total & inputs
</commit_message>
<xml_diff>
--- a/Chapter4_DrawShapes/CSC365_ScriptLang_Chapter4_DrawShapes.docx
+++ b/Chapter4_DrawShapes/CSC365_ScriptLang_Chapter4_DrawShapes.docx
@@ -510,23 +510,17 @@
           <w:sz w:val="24"/>
           <w:szCs w:val="24"/>
         </w:rPr>
-        <w:t>Text file of your console outpu</w:t>
-      </w:r>
-      <w:r>
-        <w:rPr>
-          <w:rFonts w:ascii="Times New Roman" w:eastAsia="Times New Roman" w:hAnsi="Times New Roman" w:cs="Times New Roman"/>
-          <w:sz w:val="24"/>
-          <w:szCs w:val="24"/>
-        </w:rPr>
-        <w:t>t</w:t>
-      </w:r>
-      <w:r>
-        <w:rPr>
-          <w:rFonts w:ascii="Times New Roman" w:eastAsia="Times New Roman" w:hAnsi="Times New Roman" w:cs="Times New Roman"/>
-          <w:sz w:val="24"/>
-          <w:szCs w:val="24"/>
-        </w:rPr>
-        <w:t>.txt (no images or Word documentation)</w:t>
+        <w:t xml:space="preserve">Instead of attaching a text file with your console output, please attach a Word document that </w:t>
+      </w:r>
+      <w:bookmarkStart w:id="0" w:name="_GoBack"/>
+      <w:bookmarkEnd w:id="0"/>
+      <w:r>
+        <w:rPr>
+          <w:rFonts w:ascii="Times New Roman" w:eastAsia="Times New Roman" w:hAnsi="Times New Roman" w:cs="Times New Roman"/>
+          <w:sz w:val="24"/>
+          <w:szCs w:val="24"/>
+        </w:rPr>
+        <w:t>includes both your console output (using courier new font) and example of what each of your shapes look like running.</w:t>
       </w:r>
     </w:p>
     <w:p>
@@ -548,17 +542,7 @@
           <w:sz w:val="24"/>
           <w:szCs w:val="24"/>
         </w:rPr>
-        <w:t>Assignment reflection in the comm</w:t>
-      </w:r>
-      <w:bookmarkStart w:id="0" w:name="_GoBack"/>
-      <w:bookmarkEnd w:id="0"/>
-      <w:r>
-        <w:rPr>
-          <w:rFonts w:ascii="Times New Roman" w:eastAsia="Times New Roman" w:hAnsi="Times New Roman" w:cs="Times New Roman"/>
-          <w:sz w:val="24"/>
-          <w:szCs w:val="24"/>
-        </w:rPr>
-        <w:t>ent area the Good, Bad, and Ugly</w:t>
+        <w:t>Assignment reflection in the comment area the Good, Bad, and Ugly</w:t>
       </w:r>
     </w:p>
     <w:p>
@@ -2326,15 +2310,6 @@
 </file>
 
 <file path=customXml/item1.xml><?xml version="1.0" encoding="utf-8"?>
-<?mso-contentType ?>
-<FormTemplates xmlns="http://schemas.microsoft.com/sharepoint/v3/contenttype/forms">
-  <Display>DocumentLibraryForm</Display>
-  <Edit>DocumentLibraryForm</Edit>
-  <New>DocumentLibraryForm</New>
-</FormTemplates>
-</file>
-
-<file path=customXml/item2.xml><?xml version="1.0" encoding="utf-8"?>
 <ct:contentTypeSchema xmlns:ct="http://schemas.microsoft.com/office/2006/metadata/contentType" xmlns:ma="http://schemas.microsoft.com/office/2006/metadata/properties/metaAttributes" ct:_="" ma:_="" ma:contentTypeName="Document" ma:contentTypeID="0x0101003B5FFC643458624A896C3DCB696C1EF7" ma:contentTypeVersion="15" ma:contentTypeDescription="Create a new document." ma:contentTypeScope="" ma:versionID="535d36f88e72e53dd959033782ec29d5">
   <xsd:schema xmlns:xsd="http://www.w3.org/2001/XMLSchema" xmlns:xs="http://www.w3.org/2001/XMLSchema" xmlns:p="http://schemas.microsoft.com/office/2006/metadata/properties" xmlns:ns1="http://schemas.microsoft.com/sharepoint/v3" xmlns:ns3="7660e10e-00e6-4474-a38b-419bb33f7d23" xmlns:ns4="06ae9b06-00a1-4186-b144-f05ec0e21892" targetNamespace="http://schemas.microsoft.com/office/2006/metadata/properties" ma:root="true" ma:fieldsID="9a764fd41120db191ddb8a2c098c68b1" ns1:_="" ns3:_="" ns4:_="">
     <xsd:import namespace="http://schemas.microsoft.com/sharepoint/v3"/>
@@ -2574,6 +2549,15 @@
 </ct:contentTypeSchema>
 </file>
 
+<file path=customXml/item2.xml><?xml version="1.0" encoding="utf-8"?>
+<?mso-contentType ?>
+<FormTemplates xmlns="http://schemas.microsoft.com/sharepoint/v3/contenttype/forms">
+  <Display>DocumentLibraryForm</Display>
+  <Edit>DocumentLibraryForm</Edit>
+  <New>DocumentLibraryForm</New>
+</FormTemplates>
+</file>
+
 <file path=customXml/item3.xml><?xml version="1.0" encoding="utf-8"?>
 <p:properties xmlns:p="http://schemas.microsoft.com/office/2006/metadata/properties" xmlns:xsi="http://www.w3.org/2001/XMLSchema-instance" xmlns:pc="http://schemas.microsoft.com/office/infopath/2007/PartnerControls">
   <documentManagement>
@@ -2584,14 +2568,6 @@
 </file>
 
 <file path=customXml/itemProps1.xml><?xml version="1.0" encoding="utf-8"?>
-<ds:datastoreItem xmlns:ds="http://schemas.openxmlformats.org/officeDocument/2006/customXml" ds:itemID="{02EB0C4D-ABEA-4A10-8637-B02E06F4675E}">
-  <ds:schemaRefs>
-    <ds:schemaRef ds:uri="http://schemas.microsoft.com/sharepoint/v3/contenttype/forms"/>
-  </ds:schemaRefs>
-</ds:datastoreItem>
-</file>
-
-<file path=customXml/itemProps2.xml><?xml version="1.0" encoding="utf-8"?>
 <ds:datastoreItem xmlns:ds="http://schemas.openxmlformats.org/officeDocument/2006/customXml" ds:itemID="{B2E17912-8972-40B6-A7C9-3428A4938F0C}">
   <ds:schemaRefs>
     <ds:schemaRef ds:uri="http://schemas.microsoft.com/office/2006/metadata/contentType"/>
@@ -2611,20 +2587,28 @@
 </ds:datastoreItem>
 </file>
 
+<file path=customXml/itemProps2.xml><?xml version="1.0" encoding="utf-8"?>
+<ds:datastoreItem xmlns:ds="http://schemas.openxmlformats.org/officeDocument/2006/customXml" ds:itemID="{02EB0C4D-ABEA-4A10-8637-B02E06F4675E}">
+  <ds:schemaRefs>
+    <ds:schemaRef ds:uri="http://schemas.microsoft.com/sharepoint/v3/contenttype/forms"/>
+  </ds:schemaRefs>
+</ds:datastoreItem>
+</file>
+
 <file path=customXml/itemProps3.xml><?xml version="1.0" encoding="utf-8"?>
 <ds:datastoreItem xmlns:ds="http://schemas.openxmlformats.org/officeDocument/2006/customXml" ds:itemID="{16F01601-0F3B-45BB-8206-F14B07BD945A}">
   <ds:schemaRefs>
+    <ds:schemaRef ds:uri="http://purl.org/dc/terms/"/>
     <ds:schemaRef ds:uri="7660e10e-00e6-4474-a38b-419bb33f7d23"/>
     <ds:schemaRef ds:uri="http://purl.org/dc/dcmitype/"/>
     <ds:schemaRef ds:uri="http://schemas.microsoft.com/sharepoint/v3"/>
-    <ds:schemaRef ds:uri="http://purl.org/dc/elements/1.1/"/>
     <ds:schemaRef ds:uri="http://schemas.microsoft.com/office/2006/documentManagement/types"/>
+    <ds:schemaRef ds:uri="http://schemas.microsoft.com/office/2006/metadata/properties"/>
     <ds:schemaRef ds:uri="http://schemas.microsoft.com/office/infopath/2007/PartnerControls"/>
     <ds:schemaRef ds:uri="http://schemas.openxmlformats.org/package/2006/metadata/core-properties"/>
-    <ds:schemaRef ds:uri="http://purl.org/dc/terms/"/>
     <ds:schemaRef ds:uri="06ae9b06-00a1-4186-b144-f05ec0e21892"/>
-    <ds:schemaRef ds:uri="http://schemas.microsoft.com/office/2006/metadata/properties"/>
     <ds:schemaRef ds:uri="http://www.w3.org/XML/1998/namespace"/>
+    <ds:schemaRef ds:uri="http://purl.org/dc/elements/1.1/"/>
   </ds:schemaRefs>
 </ds:datastoreItem>
 </file>
</xml_diff>

<commit_message>
cleaned up the code and added documentation
</commit_message>
<xml_diff>
--- a/Chapter4_DrawShapes/CSC365_ScriptLang_Chapter4_DrawShapes.docx
+++ b/Chapter4_DrawShapes/CSC365_ScriptLang_Chapter4_DrawShapes.docx
@@ -34,8 +34,10 @@
         <w:rPr>
           <w:rFonts w:eastAsia="Times New Roman"/>
         </w:rPr>
-        <w:t>5</w:t>
-      </w:r>
+        <w:t>4</w:t>
+      </w:r>
+      <w:bookmarkStart w:id="0" w:name="_GoBack"/>
+      <w:bookmarkEnd w:id="0"/>
       <w:r>
         <w:rPr>
           <w:rFonts w:eastAsia="Times New Roman"/>
@@ -510,17 +512,7 @@
           <w:sz w:val="24"/>
           <w:szCs w:val="24"/>
         </w:rPr>
-        <w:t xml:space="preserve">Instead of attaching a text file with your console output, please attach a Word document that </w:t>
-      </w:r>
-      <w:bookmarkStart w:id="0" w:name="_GoBack"/>
-      <w:bookmarkEnd w:id="0"/>
-      <w:r>
-        <w:rPr>
-          <w:rFonts w:ascii="Times New Roman" w:eastAsia="Times New Roman" w:hAnsi="Times New Roman" w:cs="Times New Roman"/>
-          <w:sz w:val="24"/>
-          <w:szCs w:val="24"/>
-        </w:rPr>
-        <w:t>includes both your console output (using courier new font) and example of what each of your shapes look like running.</w:t>
+        <w:t>Instead of attaching a text file with your console output, please attach a Word document that includes both your console output (using courier new font) and example of what each of your shapes look like running.</w:t>
       </w:r>
     </w:p>
     <w:p>
@@ -2310,6 +2302,15 @@
 </file>
 
 <file path=customXml/item1.xml><?xml version="1.0" encoding="utf-8"?>
+<?mso-contentType ?>
+<FormTemplates xmlns="http://schemas.microsoft.com/sharepoint/v3/contenttype/forms">
+  <Display>DocumentLibraryForm</Display>
+  <Edit>DocumentLibraryForm</Edit>
+  <New>DocumentLibraryForm</New>
+</FormTemplates>
+</file>
+
+<file path=customXml/item2.xml><?xml version="1.0" encoding="utf-8"?>
 <ct:contentTypeSchema xmlns:ct="http://schemas.microsoft.com/office/2006/metadata/contentType" xmlns:ma="http://schemas.microsoft.com/office/2006/metadata/properties/metaAttributes" ct:_="" ma:_="" ma:contentTypeName="Document" ma:contentTypeID="0x0101003B5FFC643458624A896C3DCB696C1EF7" ma:contentTypeVersion="15" ma:contentTypeDescription="Create a new document." ma:contentTypeScope="" ma:versionID="535d36f88e72e53dd959033782ec29d5">
   <xsd:schema xmlns:xsd="http://www.w3.org/2001/XMLSchema" xmlns:xs="http://www.w3.org/2001/XMLSchema" xmlns:p="http://schemas.microsoft.com/office/2006/metadata/properties" xmlns:ns1="http://schemas.microsoft.com/sharepoint/v3" xmlns:ns3="7660e10e-00e6-4474-a38b-419bb33f7d23" xmlns:ns4="06ae9b06-00a1-4186-b144-f05ec0e21892" targetNamespace="http://schemas.microsoft.com/office/2006/metadata/properties" ma:root="true" ma:fieldsID="9a764fd41120db191ddb8a2c098c68b1" ns1:_="" ns3:_="" ns4:_="">
     <xsd:import namespace="http://schemas.microsoft.com/sharepoint/v3"/>
@@ -2549,15 +2550,6 @@
 </ct:contentTypeSchema>
 </file>
 
-<file path=customXml/item2.xml><?xml version="1.0" encoding="utf-8"?>
-<?mso-contentType ?>
-<FormTemplates xmlns="http://schemas.microsoft.com/sharepoint/v3/contenttype/forms">
-  <Display>DocumentLibraryForm</Display>
-  <Edit>DocumentLibraryForm</Edit>
-  <New>DocumentLibraryForm</New>
-</FormTemplates>
-</file>
-
 <file path=customXml/item3.xml><?xml version="1.0" encoding="utf-8"?>
 <p:properties xmlns:p="http://schemas.microsoft.com/office/2006/metadata/properties" xmlns:xsi="http://www.w3.org/2001/XMLSchema-instance" xmlns:pc="http://schemas.microsoft.com/office/infopath/2007/PartnerControls">
   <documentManagement>
@@ -2568,6 +2560,14 @@
 </file>
 
 <file path=customXml/itemProps1.xml><?xml version="1.0" encoding="utf-8"?>
+<ds:datastoreItem xmlns:ds="http://schemas.openxmlformats.org/officeDocument/2006/customXml" ds:itemID="{02EB0C4D-ABEA-4A10-8637-B02E06F4675E}">
+  <ds:schemaRefs>
+    <ds:schemaRef ds:uri="http://schemas.microsoft.com/sharepoint/v3/contenttype/forms"/>
+  </ds:schemaRefs>
+</ds:datastoreItem>
+</file>
+
+<file path=customXml/itemProps2.xml><?xml version="1.0" encoding="utf-8"?>
 <ds:datastoreItem xmlns:ds="http://schemas.openxmlformats.org/officeDocument/2006/customXml" ds:itemID="{B2E17912-8972-40B6-A7C9-3428A4938F0C}">
   <ds:schemaRefs>
     <ds:schemaRef ds:uri="http://schemas.microsoft.com/office/2006/metadata/contentType"/>
@@ -2587,28 +2587,20 @@
 </ds:datastoreItem>
 </file>
 
-<file path=customXml/itemProps2.xml><?xml version="1.0" encoding="utf-8"?>
-<ds:datastoreItem xmlns:ds="http://schemas.openxmlformats.org/officeDocument/2006/customXml" ds:itemID="{02EB0C4D-ABEA-4A10-8637-B02E06F4675E}">
-  <ds:schemaRefs>
-    <ds:schemaRef ds:uri="http://schemas.microsoft.com/sharepoint/v3/contenttype/forms"/>
-  </ds:schemaRefs>
-</ds:datastoreItem>
-</file>
-
 <file path=customXml/itemProps3.xml><?xml version="1.0" encoding="utf-8"?>
 <ds:datastoreItem xmlns:ds="http://schemas.openxmlformats.org/officeDocument/2006/customXml" ds:itemID="{16F01601-0F3B-45BB-8206-F14B07BD945A}">
   <ds:schemaRefs>
+    <ds:schemaRef ds:uri="http://schemas.microsoft.com/office/2006/metadata/properties"/>
+    <ds:schemaRef ds:uri="7660e10e-00e6-4474-a38b-419bb33f7d23"/>
     <ds:schemaRef ds:uri="http://purl.org/dc/terms/"/>
-    <ds:schemaRef ds:uri="7660e10e-00e6-4474-a38b-419bb33f7d23"/>
     <ds:schemaRef ds:uri="http://purl.org/dc/dcmitype/"/>
-    <ds:schemaRef ds:uri="http://schemas.microsoft.com/sharepoint/v3"/>
-    <ds:schemaRef ds:uri="http://schemas.microsoft.com/office/2006/documentManagement/types"/>
-    <ds:schemaRef ds:uri="http://schemas.microsoft.com/office/2006/metadata/properties"/>
     <ds:schemaRef ds:uri="http://schemas.microsoft.com/office/infopath/2007/PartnerControls"/>
     <ds:schemaRef ds:uri="http://schemas.openxmlformats.org/package/2006/metadata/core-properties"/>
+    <ds:schemaRef ds:uri="http://schemas.microsoft.com/office/2006/documentManagement/types"/>
+    <ds:schemaRef ds:uri="http://purl.org/dc/elements/1.1/"/>
     <ds:schemaRef ds:uri="06ae9b06-00a1-4186-b144-f05ec0e21892"/>
+    <ds:schemaRef ds:uri="http://schemas.microsoft.com/sharepoint/v3"/>
     <ds:schemaRef ds:uri="http://www.w3.org/XML/1998/namespace"/>
-    <ds:schemaRef ds:uri="http://purl.org/dc/elements/1.1/"/>
   </ds:schemaRefs>
 </ds:datastoreItem>
 </file>
</xml_diff>